<commit_message>
Added Corrected Answers to Sheets.
</commit_message>
<xml_diff>
--- a/IELTS_18_myAns/Test1_Listening.docx
+++ b/IELTS_18_myAns/Test1_Listening.docx
@@ -46,6 +46,19 @@
         </w:rPr>
         <w:t>6.5.2017</w:t>
       </w:r>
+      <w:r>
+        <w:tab/>
+        <w:t>24</w:t>
+      </w:r>
+      <w:r>
+        <w:rPr>
+          <w:vertAlign w:val="superscript"/>
+        </w:rPr>
+        <w:t>th</w:t>
+      </w:r>
+      <w:r>
+        <w:t xml:space="preserve"> April</w:t>
+      </w:r>
     </w:p>
     <w:p>
       <w:r>
@@ -101,6 +114,10 @@
         </w:rPr>
         <w:t>Morning</w:t>
       </w:r>
+      <w:r>
+        <w:tab/>
+        <w:t>evening</w:t>
+      </w:r>
     </w:p>
     <w:p>
       <w:r>
@@ -112,6 +129,10 @@
         </w:rPr>
         <w:t>Market</w:t>
       </w:r>
+      <w:r>
+        <w:tab/>
+        <w:t>supermarket</w:t>
+      </w:r>
     </w:p>
     <w:p>
       <w:r>
@@ -123,6 +144,10 @@
         </w:rPr>
         <w:t>accidents</w:t>
       </w:r>
+      <w:r>
+        <w:tab/>
+        <w:t>pollution</w:t>
+      </w:r>
     </w:p>
     <w:p>
       <w:r>
@@ -146,6 +171,10 @@
         </w:rPr>
         <w:t>B</w:t>
       </w:r>
+      <w:r>
+        <w:tab/>
+        <w:t>C</w:t>
+      </w:r>
     </w:p>
     <w:p>
       <w:r>
@@ -157,6 +186,10 @@
         </w:rPr>
         <w:t>C</w:t>
       </w:r>
+      <w:r>
+        <w:tab/>
+        <w:t>A</w:t>
+      </w:r>
     </w:p>
     <w:p>
       <w:r>
@@ -189,6 +222,10 @@
           <w:highlight w:val="red"/>
         </w:rPr>
         <w:t>C</w:t>
+      </w:r>
+      <w:r>
+        <w:tab/>
+        <w:t>E</w:t>
       </w:r>
     </w:p>
     <w:p>
@@ -269,6 +306,10 @@
         </w:rPr>
         <w:t>A</w:t>
       </w:r>
+      <w:r>
+        <w:tab/>
+        <w:t>B</w:t>
+      </w:r>
     </w:p>
     <w:p>
       <w:r>
@@ -325,6 +366,10 @@
         </w:rPr>
         <w:t>A</w:t>
       </w:r>
+      <w:r>
+        <w:tab/>
+        <w:t>B</w:t>
+      </w:r>
     </w:p>
     <w:p>
       <w:r>
@@ -358,6 +403,10 @@
         </w:rPr>
         <w:t>E</w:t>
       </w:r>
+      <w:r>
+        <w:tab/>
+        <w:t>A</w:t>
+      </w:r>
     </w:p>
     <w:p/>
     <w:p>
@@ -370,6 +419,10 @@
         </w:rPr>
         <w:t>Fenses</w:t>
       </w:r>
+      <w:r>
+        <w:tab/>
+        <w:t>fences</w:t>
+      </w:r>
     </w:p>
     <w:p>
       <w:r>
@@ -392,6 +445,10 @@
         </w:rPr>
         <w:t>Helicopter</w:t>
       </w:r>
+      <w:r>
+        <w:tab/>
+        <w:t>helicopters</w:t>
+      </w:r>
     </w:p>
     <w:p>
       <w:r>
@@ -414,6 +471,13 @@
         </w:rPr>
         <w:t>side</w:t>
       </w:r>
+      <w:r>
+        <w:tab/>
+      </w:r>
+      <w:r>
+        <w:tab/>
+        <w:t>side</w:t>
+      </w:r>
     </w:p>
     <w:p>
       <w:r>
@@ -463,22 +527,40 @@
       <w:r>
         <w:t>40.</w:t>
       </w:r>
+      <w:proofErr w:type="gramStart"/>
       <w:r>
         <w:rPr>
           <w:highlight w:val="red"/>
         </w:rPr>
         <w:t>tourists</w:t>
       </w:r>
+      <w:proofErr w:type="gramEnd"/>
+      <w:r>
+        <w:tab/>
+        <w:t>tourism</w:t>
+      </w:r>
     </w:p>
     <w:p/>
     <w:p>
       <w:r>
-        <w:t>14 errors out of 40.</w:t>
-      </w:r>
-    </w:p>
-    <w:p>
-      <w:r>
-        <w:t>26 correct out of 40.</w:t>
+        <w:rPr>
+          <w:color w:val="FF0000"/>
+        </w:rPr>
+        <w:t>14</w:t>
+      </w:r>
+      <w:r>
+        <w:t xml:space="preserve"> errors out of 40.</w:t>
+      </w:r>
+    </w:p>
+    <w:p>
+      <w:r>
+        <w:rPr>
+          <w:color w:val="00B050"/>
+        </w:rPr>
+        <w:t>26</w:t>
+      </w:r>
+      <w:r>
+        <w:t xml:space="preserve"> correct out of 40.</w:t>
       </w:r>
     </w:p>
     <w:p/>

</xml_diff>

<commit_message>
Edited the wrong answer.
</commit_message>
<xml_diff>
--- a/IELTS_18_myAns/Test1_Listening.docx
+++ b/IELTS_18_myAns/Test1_Listening.docx
@@ -478,6 +478,9 @@
         <w:tab/>
         <w:t>side</w:t>
       </w:r>
+      <w:r>
+        <w:t>s</w:t>
+      </w:r>
     </w:p>
     <w:p>
       <w:r>
@@ -527,14 +530,12 @@
       <w:r>
         <w:t>40.</w:t>
       </w:r>
-      <w:proofErr w:type="gramStart"/>
       <w:r>
         <w:rPr>
           <w:highlight w:val="red"/>
         </w:rPr>
         <w:t>tourists</w:t>
       </w:r>
-      <w:proofErr w:type="gramEnd"/>
       <w:r>
         <w:tab/>
         <w:t>tourism</w:t>

</xml_diff>